<commit_message>
#6 setRounds setter fixed
</commit_message>
<xml_diff>
--- a/manual_testing.docx
+++ b/manual_testing.docx
@@ -127,14 +127,7 @@
           <w:rStyle w:val="HTML-kd"/>
           <w:rFonts w:eastAsiaTheme="minorHAnsi"/>
         </w:rPr>
-        <w:t xml:space="preserve"> - </w:t>
-      </w:r>
-      <w:r>
-        <w:rPr>
-          <w:rStyle w:val="HTML-kd"/>
-          <w:rFonts w:eastAsiaTheme="minorHAnsi"/>
-        </w:rPr>
-        <w:t>setRounds_min1</w:t>
+        <w:t xml:space="preserve"> - setRounds_min1</w:t>
       </w:r>
       <w:r>
         <w:rPr>
@@ -1309,14 +1302,7 @@
           <w:rStyle w:val="HTML-kd"/>
           <w:rFonts w:eastAsiaTheme="minorHAnsi"/>
         </w:rPr>
-        <w:t xml:space="preserve">) </w:t>
-      </w:r>
-      <w:r>
-        <w:rPr>
-          <w:rStyle w:val="HTML-kd"/>
-          <w:rFonts w:eastAsiaTheme="minorHAnsi"/>
-        </w:rPr>
-        <w:t xml:space="preserve">– </w:t>
+        <w:t xml:space="preserve">) – </w:t>
       </w:r>
       <w:proofErr w:type="spellStart"/>
       <w:r>
@@ -1332,14 +1318,7 @@
           <w:rStyle w:val="HTML-kd"/>
           <w:rFonts w:eastAsiaTheme="minorHAnsi"/>
         </w:rPr>
-        <w:t>()</w:t>
-      </w:r>
-      <w:r>
-        <w:rPr>
-          <w:rStyle w:val="HTML-kd"/>
-          <w:rFonts w:eastAsiaTheme="minorHAnsi"/>
-        </w:rPr>
-        <w:t xml:space="preserve"> – </w:t>
+        <w:t xml:space="preserve">() – </w:t>
       </w:r>
       <w:proofErr w:type="spellStart"/>
       <w:r>
@@ -1355,28 +1334,7 @@
           <w:rStyle w:val="HTML-kd"/>
           <w:rFonts w:eastAsiaTheme="minorHAnsi"/>
         </w:rPr>
-        <w:t>()</w:t>
-      </w:r>
-      <w:r>
-        <w:rPr>
-          <w:rStyle w:val="HTML-kd"/>
-          <w:rFonts w:eastAsiaTheme="minorHAnsi"/>
-        </w:rPr>
-        <w:t xml:space="preserve"> </w:t>
-      </w:r>
-      <w:r>
-        <w:rPr>
-          <w:rStyle w:val="HTML-kd"/>
-          <w:rFonts w:eastAsiaTheme="minorHAnsi"/>
-        </w:rPr>
-        <w:t>–</w:t>
-      </w:r>
-      <w:r>
-        <w:rPr>
-          <w:rStyle w:val="HTML-kd"/>
-          <w:rFonts w:eastAsiaTheme="minorHAnsi"/>
-        </w:rPr>
-        <w:t xml:space="preserve"> </w:t>
+        <w:t xml:space="preserve">() – </w:t>
       </w:r>
       <w:proofErr w:type="spellStart"/>
       <w:r>
@@ -1696,14 +1654,7 @@
           <w:rStyle w:val="HTML-kd"/>
           <w:rFonts w:eastAsiaTheme="minorHAnsi"/>
         </w:rPr>
-        <w:t>P</w:t>
-      </w:r>
-      <w:r>
-        <w:rPr>
-          <w:rStyle w:val="HTML-kd"/>
-          <w:rFonts w:eastAsiaTheme="minorHAnsi"/>
-        </w:rPr>
-        <w:t>ump</w:t>
+        <w:t>Pump</w:t>
       </w:r>
       <w:proofErr w:type="spellEnd"/>
       <w:r>
@@ -1719,21 +1670,7 @@
           <w:rStyle w:val="HTML-kd"/>
           <w:rFonts w:eastAsiaTheme="minorHAnsi"/>
         </w:rPr>
-        <w:t>getConnectedP</w:t>
-      </w:r>
-      <w:r>
-        <w:rPr>
-          <w:rStyle w:val="HTML-kd"/>
-          <w:rFonts w:eastAsiaTheme="minorHAnsi"/>
-        </w:rPr>
-        <w:t>ump</w:t>
-      </w:r>
-      <w:r>
-        <w:rPr>
-          <w:rStyle w:val="HTML-kd"/>
-          <w:rFonts w:eastAsiaTheme="minorHAnsi"/>
-        </w:rPr>
-        <w:t>s</w:t>
+        <w:t>getConnectedPumps</w:t>
       </w:r>
       <w:proofErr w:type="spellEnd"/>
       <w:r>
@@ -1805,6 +1742,515 @@
     <w:p>
       <w:pPr>
         <w:pStyle w:val="Listaszerbekezds"/>
+        <w:ind w:left="567" w:hanging="283"/>
+      </w:pPr>
+      <w:r>
+        <w:lastRenderedPageBreak/>
+        <w:t>Plumber.java</w:t>
+      </w:r>
+    </w:p>
+    <w:p>
+      <w:pPr>
+        <w:pStyle w:val="Listaszerbekezds"/>
+        <w:numPr>
+          <w:ilvl w:val="0"/>
+          <w:numId w:val="5"/>
+        </w:numPr>
+        <w:ind w:left="1134"/>
+        <w:rPr>
+          <w:rStyle w:val="HTML-kd"/>
+          <w:rFonts w:asciiTheme="minorHAnsi" w:eastAsiaTheme="minorHAnsi" w:hAnsiTheme="minorHAnsi" w:cstheme="minorBidi"/>
+          <w:sz w:val="22"/>
+          <w:szCs w:val="22"/>
+        </w:rPr>
+      </w:pPr>
+      <w:r>
+        <w:t>Feleslegesen importált könyvtárak eltávolítása</w:t>
+      </w:r>
+      <w:r>
+        <w:t xml:space="preserve">. </w:t>
+      </w:r>
+      <w:r>
+        <w:br/>
+        <w:t xml:space="preserve">Példa: </w:t>
+      </w:r>
+      <w:r>
+        <w:rPr>
+          <w:rStyle w:val="HTML-kd"/>
+          <w:rFonts w:eastAsiaTheme="minorHAnsi"/>
+        </w:rPr>
+        <w:t xml:space="preserve">import </w:t>
+      </w:r>
+      <w:proofErr w:type="spellStart"/>
+      <w:proofErr w:type="gramStart"/>
+      <w:r>
+        <w:rPr>
+          <w:rStyle w:val="HTML-kd"/>
+          <w:rFonts w:eastAsiaTheme="minorHAnsi"/>
+        </w:rPr>
+        <w:t>java.awt</w:t>
+      </w:r>
+      <w:proofErr w:type="spellEnd"/>
+      <w:r>
+        <w:rPr>
+          <w:rStyle w:val="HTML-kd"/>
+          <w:rFonts w:eastAsiaTheme="minorHAnsi"/>
+        </w:rPr>
+        <w:t>.*</w:t>
+      </w:r>
+      <w:proofErr w:type="gramEnd"/>
+      <w:r>
+        <w:rPr>
+          <w:rStyle w:val="HTML-kd"/>
+          <w:rFonts w:eastAsiaTheme="minorHAnsi"/>
+        </w:rPr>
+        <w:t>;</w:t>
+      </w:r>
+    </w:p>
+    <w:p>
+      <w:pPr>
+        <w:pStyle w:val="Listaszerbekezds"/>
+        <w:numPr>
+          <w:ilvl w:val="0"/>
+          <w:numId w:val="5"/>
+        </w:numPr>
+        <w:ind w:left="1134"/>
+      </w:pPr>
+      <w:r>
+        <w:t xml:space="preserve">A kód </w:t>
+      </w:r>
+      <w:proofErr w:type="spellStart"/>
+      <w:r>
+        <w:t>javadoc</w:t>
+      </w:r>
+      <w:proofErr w:type="spellEnd"/>
+      <w:r>
+        <w:t xml:space="preserve"> használatával került </w:t>
+      </w:r>
+      <w:proofErr w:type="spellStart"/>
+      <w:r>
+        <w:t>kommentezésre</w:t>
+      </w:r>
+      <w:proofErr w:type="spellEnd"/>
+      <w:r>
+        <w:t xml:space="preserve">, ami segíti az olvashatóságot, de a </w:t>
+      </w:r>
+      <w:proofErr w:type="spellStart"/>
+      <w:r>
+        <w:t>kommentezés</w:t>
+      </w:r>
+      <w:proofErr w:type="spellEnd"/>
+      <w:r>
+        <w:t xml:space="preserve"> helyenként befejezetlen, hiányos, ami nehezebben értelmezhetővé teszi.</w:t>
+      </w:r>
+    </w:p>
+    <w:p>
+      <w:pPr>
+        <w:pStyle w:val="Listaszerbekezds"/>
+        <w:numPr>
+          <w:ilvl w:val="0"/>
+          <w:numId w:val="5"/>
+        </w:numPr>
+        <w:ind w:left="1134"/>
+      </w:pPr>
+      <w:r>
+        <w:t xml:space="preserve">A kód sok felesleges </w:t>
+      </w:r>
+      <w:proofErr w:type="spellStart"/>
+      <w:r>
+        <w:t>kikommentezett</w:t>
+      </w:r>
+      <w:proofErr w:type="spellEnd"/>
+      <w:r>
+        <w:t xml:space="preserve"> kódot tartalmaz, ami rontja az olvashatóságát. </w:t>
+      </w:r>
+      <w:r>
+        <w:br/>
+        <w:t>Javítás:</w:t>
+      </w:r>
+      <w:r>
+        <w:br/>
+        <w:t>Ezen sorok egyszerű törlése.</w:t>
+      </w:r>
+    </w:p>
+    <w:p>
+      <w:pPr>
+        <w:pStyle w:val="Listaszerbekezds"/>
+        <w:numPr>
+          <w:ilvl w:val="0"/>
+          <w:numId w:val="5"/>
+        </w:numPr>
+        <w:ind w:left="1134"/>
+      </w:pPr>
+      <w:r>
+        <w:t xml:space="preserve">nem megfelelő hibakezelés, a </w:t>
+      </w:r>
+      <w:proofErr w:type="spellStart"/>
+      <w:r>
+        <w:t>try-catch</w:t>
+      </w:r>
+      <w:proofErr w:type="spellEnd"/>
+      <w:r>
+        <w:t xml:space="preserve"> blokkoknál nem történik hibakezelés, a </w:t>
+      </w:r>
+      <w:proofErr w:type="spellStart"/>
+      <w:r>
+        <w:t>catch</w:t>
+      </w:r>
+      <w:proofErr w:type="spellEnd"/>
+      <w:r>
+        <w:t xml:space="preserve"> blokk üres</w:t>
+      </w:r>
+      <w:r>
+        <w:br/>
+        <w:t xml:space="preserve">Példa: </w:t>
+      </w:r>
+      <w:proofErr w:type="spellStart"/>
+      <w:proofErr w:type="gramStart"/>
+      <w:r>
+        <w:rPr>
+          <w:rStyle w:val="HTML-kd"/>
+          <w:rFonts w:eastAsiaTheme="minorHAnsi"/>
+        </w:rPr>
+        <w:t>pickUpPump</w:t>
+      </w:r>
+      <w:proofErr w:type="spellEnd"/>
+      <w:r>
+        <w:rPr>
+          <w:rStyle w:val="HTML-kd"/>
+          <w:rFonts w:eastAsiaTheme="minorHAnsi"/>
+        </w:rPr>
+        <w:t>(</w:t>
+      </w:r>
+      <w:proofErr w:type="gramEnd"/>
+      <w:r>
+        <w:rPr>
+          <w:rStyle w:val="HTML-kd"/>
+          <w:rFonts w:eastAsiaTheme="minorHAnsi"/>
+        </w:rPr>
+        <w:t>)</w:t>
+      </w:r>
+      <w:r>
+        <w:t>,</w:t>
+      </w:r>
+      <w:r>
+        <w:rPr>
+          <w:rStyle w:val="HTML-kd"/>
+          <w:rFonts w:eastAsiaTheme="minorHAnsi"/>
+        </w:rPr>
+        <w:t xml:space="preserve"> </w:t>
+      </w:r>
+      <w:proofErr w:type="spellStart"/>
+      <w:r>
+        <w:rPr>
+          <w:rStyle w:val="HTML-kd"/>
+          <w:rFonts w:eastAsiaTheme="minorHAnsi"/>
+        </w:rPr>
+        <w:t>pickUpPipe</w:t>
+      </w:r>
+      <w:proofErr w:type="spellEnd"/>
+      <w:r>
+        <w:rPr>
+          <w:rStyle w:val="HTML-kd"/>
+          <w:rFonts w:eastAsiaTheme="minorHAnsi"/>
+        </w:rPr>
+        <w:t xml:space="preserve">(), </w:t>
+      </w:r>
+      <w:proofErr w:type="spellStart"/>
+      <w:r>
+        <w:rPr>
+          <w:rStyle w:val="HTML-kd"/>
+          <w:rFonts w:eastAsiaTheme="minorHAnsi"/>
+        </w:rPr>
+        <w:t>pickUpNewPipe</w:t>
+      </w:r>
+      <w:proofErr w:type="spellEnd"/>
+      <w:r>
+        <w:rPr>
+          <w:rStyle w:val="HTML-kd"/>
+          <w:rFonts w:eastAsiaTheme="minorHAnsi"/>
+        </w:rPr>
+        <w:t>()</w:t>
+      </w:r>
+      <w:r>
+        <w:t xml:space="preserve"> metódusok</w:t>
+      </w:r>
+      <w:r>
+        <w:br/>
+        <w:t>Javítás: A hibakezelés megfelelő megvalósítása, a hibák kezelése</w:t>
+      </w:r>
+    </w:p>
+    <w:p>
+      <w:pPr>
+        <w:pStyle w:val="Listaszerbekezds"/>
+        <w:numPr>
+          <w:ilvl w:val="0"/>
+          <w:numId w:val="5"/>
+        </w:numPr>
+        <w:ind w:left="1134"/>
+      </w:pPr>
+      <w:r>
+        <w:t xml:space="preserve">A </w:t>
+      </w:r>
+      <w:proofErr w:type="spellStart"/>
+      <w:proofErr w:type="gramStart"/>
+      <w:r>
+        <w:rPr>
+          <w:rStyle w:val="HTML-kd"/>
+          <w:rFonts w:eastAsiaTheme="minorHAnsi"/>
+        </w:rPr>
+        <w:t>pickUpNewPipe</w:t>
+      </w:r>
+      <w:proofErr w:type="spellEnd"/>
+      <w:r>
+        <w:rPr>
+          <w:rStyle w:val="HTML-kd"/>
+          <w:rFonts w:eastAsiaTheme="minorHAnsi"/>
+        </w:rPr>
+        <w:t>(</w:t>
+      </w:r>
+      <w:proofErr w:type="gramEnd"/>
+      <w:r>
+        <w:rPr>
+          <w:rStyle w:val="HTML-kd"/>
+          <w:rFonts w:eastAsiaTheme="minorHAnsi"/>
+        </w:rPr>
+        <w:t>)</w:t>
+      </w:r>
+      <w:r>
+        <w:t xml:space="preserve"> metódusban a </w:t>
+      </w:r>
+      <w:proofErr w:type="spellStart"/>
+      <w:r>
+        <w:rPr>
+          <w:rStyle w:val="HTML-kd"/>
+          <w:rFonts w:eastAsiaTheme="minorHAnsi"/>
+        </w:rPr>
+        <w:t>for</w:t>
+      </w:r>
+      <w:proofErr w:type="spellEnd"/>
+      <w:r>
+        <w:rPr>
+          <w:rStyle w:val="HTML-kd"/>
+          <w:rFonts w:eastAsiaTheme="minorHAnsi"/>
+        </w:rPr>
+        <w:t xml:space="preserve"> (int </w:t>
+      </w:r>
+      <w:proofErr w:type="spellStart"/>
+      <w:r>
+        <w:rPr>
+          <w:rStyle w:val="HTML-kd"/>
+          <w:rFonts w:eastAsiaTheme="minorHAnsi"/>
+        </w:rPr>
+        <w:t>counter</w:t>
+      </w:r>
+      <w:proofErr w:type="spellEnd"/>
+      <w:r>
+        <w:rPr>
+          <w:rStyle w:val="HTML-kd"/>
+          <w:rFonts w:eastAsiaTheme="minorHAnsi"/>
+        </w:rPr>
+        <w:t xml:space="preserve"> = 0; </w:t>
+      </w:r>
+      <w:proofErr w:type="spellStart"/>
+      <w:r>
+        <w:rPr>
+          <w:rStyle w:val="HTML-kd"/>
+          <w:rFonts w:eastAsiaTheme="minorHAnsi"/>
+        </w:rPr>
+        <w:t>counter</w:t>
+      </w:r>
+      <w:proofErr w:type="spellEnd"/>
+      <w:r>
+        <w:rPr>
+          <w:rStyle w:val="HTML-kd"/>
+          <w:rFonts w:eastAsiaTheme="minorHAnsi"/>
+        </w:rPr>
+        <w:t xml:space="preserve"> &lt; </w:t>
+      </w:r>
+      <w:proofErr w:type="spellStart"/>
+      <w:r>
+        <w:rPr>
+          <w:rStyle w:val="HTML-kd"/>
+          <w:rFonts w:eastAsiaTheme="minorHAnsi"/>
+        </w:rPr>
+        <w:t>Integer.MAX_VALUE</w:t>
+      </w:r>
+      <w:proofErr w:type="spellEnd"/>
+      <w:r>
+        <w:rPr>
+          <w:rStyle w:val="HTML-kd"/>
+          <w:rFonts w:eastAsiaTheme="minorHAnsi"/>
+        </w:rPr>
+        <w:t xml:space="preserve">; </w:t>
+      </w:r>
+      <w:proofErr w:type="spellStart"/>
+      <w:r>
+        <w:rPr>
+          <w:rStyle w:val="HTML-kd"/>
+          <w:rFonts w:eastAsiaTheme="minorHAnsi"/>
+        </w:rPr>
+        <w:t>counter</w:t>
+      </w:r>
+      <w:proofErr w:type="spellEnd"/>
+      <w:r>
+        <w:rPr>
+          <w:rStyle w:val="HTML-kd"/>
+          <w:rFonts w:eastAsiaTheme="minorHAnsi"/>
+        </w:rPr>
+        <w:t>++)</w:t>
+      </w:r>
+      <w:r>
+        <w:t xml:space="preserve"> </w:t>
+      </w:r>
+      <w:r>
+        <w:t xml:space="preserve">ciklus használata nem megfelelő programozási gyakorlat, nem várt viselkedéshez vezethet. </w:t>
+      </w:r>
+      <w:r>
+        <w:br/>
+        <w:t xml:space="preserve">Javítás: </w:t>
+      </w:r>
+      <w:proofErr w:type="spellStart"/>
+      <w:r>
+        <w:rPr>
+          <w:rStyle w:val="HTML-kd"/>
+          <w:rFonts w:eastAsiaTheme="minorHAnsi"/>
+        </w:rPr>
+        <w:t>for</w:t>
+      </w:r>
+      <w:proofErr w:type="spellEnd"/>
+      <w:r>
+        <w:rPr>
+          <w:rStyle w:val="HTML-kd"/>
+          <w:rFonts w:eastAsiaTheme="minorHAnsi"/>
+        </w:rPr>
+        <w:t xml:space="preserve"> </w:t>
+      </w:r>
+      <w:r>
+        <w:t xml:space="preserve">ciklus helyett </w:t>
+      </w:r>
+      <w:proofErr w:type="spellStart"/>
+      <w:r>
+        <w:rPr>
+          <w:rStyle w:val="HTML-kd"/>
+          <w:rFonts w:eastAsiaTheme="minorHAnsi"/>
+        </w:rPr>
+        <w:t>while</w:t>
+      </w:r>
+      <w:proofErr w:type="spellEnd"/>
+      <w:r>
+        <w:rPr>
+          <w:rStyle w:val="HTML-kd"/>
+          <w:rFonts w:eastAsiaTheme="minorHAnsi"/>
+        </w:rPr>
+        <w:t xml:space="preserve">, </w:t>
+      </w:r>
+      <w:proofErr w:type="spellStart"/>
+      <w:r>
+        <w:rPr>
+          <w:rStyle w:val="HTML-kd"/>
+          <w:rFonts w:eastAsiaTheme="minorHAnsi"/>
+        </w:rPr>
+        <w:t>do</w:t>
+      </w:r>
+      <w:proofErr w:type="spellEnd"/>
+      <w:r>
+        <w:rPr>
+          <w:rStyle w:val="HTML-kd"/>
+          <w:rFonts w:eastAsiaTheme="minorHAnsi"/>
+        </w:rPr>
+        <w:t xml:space="preserve"> </w:t>
+      </w:r>
+      <w:proofErr w:type="spellStart"/>
+      <w:r>
+        <w:rPr>
+          <w:rStyle w:val="HTML-kd"/>
+          <w:rFonts w:eastAsiaTheme="minorHAnsi"/>
+        </w:rPr>
+        <w:t>while</w:t>
+      </w:r>
+      <w:proofErr w:type="spellEnd"/>
+      <w:r>
+        <w:t xml:space="preserve"> ciklus használata.</w:t>
+      </w:r>
+    </w:p>
+    <w:p>
+      <w:pPr>
+        <w:pStyle w:val="Listaszerbekezds"/>
+        <w:numPr>
+          <w:ilvl w:val="0"/>
+          <w:numId w:val="5"/>
+        </w:numPr>
+        <w:ind w:left="1134"/>
+      </w:pPr>
+      <w:r>
+        <w:t xml:space="preserve">A </w:t>
+      </w:r>
+      <w:proofErr w:type="spellStart"/>
+      <w:proofErr w:type="gramStart"/>
+      <w:r>
+        <w:rPr>
+          <w:rStyle w:val="HTML-kd"/>
+          <w:rFonts w:eastAsiaTheme="minorHAnsi"/>
+        </w:rPr>
+        <w:t>placePump</w:t>
+      </w:r>
+      <w:proofErr w:type="spellEnd"/>
+      <w:r>
+        <w:rPr>
+          <w:rStyle w:val="HTML-kd"/>
+          <w:rFonts w:eastAsiaTheme="minorHAnsi"/>
+        </w:rPr>
+        <w:t>(</w:t>
+      </w:r>
+      <w:proofErr w:type="gramEnd"/>
+      <w:r>
+        <w:rPr>
+          <w:rStyle w:val="HTML-kd"/>
+          <w:rFonts w:eastAsiaTheme="minorHAnsi"/>
+        </w:rPr>
+        <w:t>)</w:t>
+      </w:r>
+      <w:r>
+        <w:t xml:space="preserve"> metódusban olyan elágazások találhatóak, amik csak </w:t>
+      </w:r>
+      <w:proofErr w:type="spellStart"/>
+      <w:r>
+        <w:t>kikommentezett</w:t>
+      </w:r>
+      <w:proofErr w:type="spellEnd"/>
+      <w:r>
+        <w:t xml:space="preserve"> kódot tartalmaznak, így feleslegessé váltak</w:t>
+      </w:r>
+      <w:r>
+        <w:br/>
+        <w:t>Javítás: Ezen elágazások törlése.</w:t>
+      </w:r>
+    </w:p>
+    <w:p>
+      <w:pPr>
+        <w:ind w:left="774"/>
+      </w:pPr>
+      <w:r>
+        <w:br w:type="page"/>
+      </w:r>
+    </w:p>
+    <w:p>
+      <w:pPr>
+        <w:ind w:left="1134"/>
+      </w:pPr>
+      <w:r>
+        <w:lastRenderedPageBreak/>
+        <w:t>Spring.java</w:t>
+      </w:r>
+    </w:p>
+    <w:p>
+      <w:pPr>
+        <w:pStyle w:val="Listaszerbekezds"/>
+        <w:numPr>
+          <w:ilvl w:val="0"/>
+          <w:numId w:val="6"/>
+        </w:numPr>
         <w:ind w:left="1134"/>
       </w:pPr>
     </w:p>
@@ -1821,6 +2267,232 @@
 <file path=word/numbering.xml><?xml version="1.0" encoding="utf-8"?>
 <w:numbering xmlns:wpc="http://schemas.microsoft.com/office/word/2010/wordprocessingCanvas" xmlns:cx="http://schemas.microsoft.com/office/drawing/2014/chartex" xmlns:cx1="http://schemas.microsoft.com/office/drawing/2015/9/8/chartex" xmlns:cx2="http://schemas.microsoft.com/office/drawing/2015/10/21/chartex" xmlns:cx3="http://schemas.microsoft.com/office/drawing/2016/5/9/chartex" xmlns:cx4="http://schemas.microsoft.com/office/drawing/2016/5/10/chartex" xmlns:cx5="http://schemas.microsoft.com/office/drawing/2016/5/11/chartex" xmlns:cx6="http://schemas.microsoft.com/office/drawing/2016/5/12/chartex" xmlns:cx7="http://schemas.microsoft.com/office/drawing/2016/5/13/chartex" xmlns:cx8="http://schemas.microsoft.com/office/drawing/2016/5/14/chartex" xmlns:mc="http://schemas.openxmlformats.org/markup-compatibility/2006" xmlns:aink="http://schemas.microsoft.com/office/drawing/2016/ink" xmlns:am3d="http://schemas.microsoft.com/office/drawing/2017/model3d" xmlns:o="urn:schemas-microsoft-com:office:office" xmlns:r="http://schemas.openxmlformats.org/officeDocument/2006/relationships" xmlns:m="http://schemas.openxmlformats.org/officeDocument/2006/math" xmlns:v="urn:schemas-microsoft-com:vml" xmlns:wp14="http://schemas.microsoft.com/office/word/2010/wordprocessingDrawing" xmlns:wp="http://schemas.openxmlformats.org/drawingml/2006/wordprocessingDrawing" xmlns:w10="urn:schemas-microsoft-com:office:word" xmlns:w="http://schemas.openxmlformats.org/wordprocessingml/2006/main" xmlns:w14="http://schemas.microsoft.com/office/word/2010/wordml" xmlns:w15="http://schemas.microsoft.com/office/word/2012/wordml" xmlns:w16cex="http://schemas.microsoft.com/office/word/2018/wordml/cex" xmlns:w16cid="http://schemas.microsoft.com/office/word/2016/wordml/cid" xmlns:w16="http://schemas.microsoft.com/office/word/2018/wordml" xmlns:w16sdtdh="http://schemas.microsoft.com/office/word/2020/wordml/sdtdatahash" xmlns:w16se="http://schemas.microsoft.com/office/word/2015/wordml/symex" xmlns:wpg="http://schemas.microsoft.com/office/word/2010/wordprocessingGroup" xmlns:wpi="http://schemas.microsoft.com/office/word/2010/wordprocessingInk" xmlns:wne="http://schemas.microsoft.com/office/word/2006/wordml" xmlns:wps="http://schemas.microsoft.com/office/word/2010/wordprocessingShape" mc:Ignorable="w14 w15 w16se w16cid w16 w16cex w16sdtdh wp14">
   <w:abstractNum w:abstractNumId="0" w15:restartNumberingAfterBreak="0">
+    <w:nsid w:val="0DC60E87"/>
+    <w:multiLevelType w:val="hybridMultilevel"/>
+    <w:tmpl w:val="2B6E81AC"/>
+    <w:lvl w:ilvl="0" w:tplc="040E0001">
+      <w:start w:val="1"/>
+      <w:numFmt w:val="bullet"/>
+      <w:lvlText w:val=""/>
+      <w:lvlJc w:val="left"/>
+      <w:pPr>
+        <w:ind w:left="1571" w:hanging="360"/>
+      </w:pPr>
+      <w:rPr>
+        <w:rFonts w:ascii="Symbol" w:hAnsi="Symbol" w:hint="default"/>
+      </w:rPr>
+    </w:lvl>
+    <w:lvl w:ilvl="1" w:tplc="040E0003" w:tentative="1">
+      <w:start w:val="1"/>
+      <w:numFmt w:val="bullet"/>
+      <w:lvlText w:val="o"/>
+      <w:lvlJc w:val="left"/>
+      <w:pPr>
+        <w:ind w:left="2291" w:hanging="360"/>
+      </w:pPr>
+      <w:rPr>
+        <w:rFonts w:ascii="Courier New" w:hAnsi="Courier New" w:cs="Courier New" w:hint="default"/>
+      </w:rPr>
+    </w:lvl>
+    <w:lvl w:ilvl="2" w:tplc="040E0005" w:tentative="1">
+      <w:start w:val="1"/>
+      <w:numFmt w:val="bullet"/>
+      <w:lvlText w:val=""/>
+      <w:lvlJc w:val="left"/>
+      <w:pPr>
+        <w:ind w:left="3011" w:hanging="360"/>
+      </w:pPr>
+      <w:rPr>
+        <w:rFonts w:ascii="Wingdings" w:hAnsi="Wingdings" w:hint="default"/>
+      </w:rPr>
+    </w:lvl>
+    <w:lvl w:ilvl="3" w:tplc="040E0001" w:tentative="1">
+      <w:start w:val="1"/>
+      <w:numFmt w:val="bullet"/>
+      <w:lvlText w:val=""/>
+      <w:lvlJc w:val="left"/>
+      <w:pPr>
+        <w:ind w:left="3731" w:hanging="360"/>
+      </w:pPr>
+      <w:rPr>
+        <w:rFonts w:ascii="Symbol" w:hAnsi="Symbol" w:hint="default"/>
+      </w:rPr>
+    </w:lvl>
+    <w:lvl w:ilvl="4" w:tplc="040E0003" w:tentative="1">
+      <w:start w:val="1"/>
+      <w:numFmt w:val="bullet"/>
+      <w:lvlText w:val="o"/>
+      <w:lvlJc w:val="left"/>
+      <w:pPr>
+        <w:ind w:left="4451" w:hanging="360"/>
+      </w:pPr>
+      <w:rPr>
+        <w:rFonts w:ascii="Courier New" w:hAnsi="Courier New" w:cs="Courier New" w:hint="default"/>
+      </w:rPr>
+    </w:lvl>
+    <w:lvl w:ilvl="5" w:tplc="040E0005" w:tentative="1">
+      <w:start w:val="1"/>
+      <w:numFmt w:val="bullet"/>
+      <w:lvlText w:val=""/>
+      <w:lvlJc w:val="left"/>
+      <w:pPr>
+        <w:ind w:left="5171" w:hanging="360"/>
+      </w:pPr>
+      <w:rPr>
+        <w:rFonts w:ascii="Wingdings" w:hAnsi="Wingdings" w:hint="default"/>
+      </w:rPr>
+    </w:lvl>
+    <w:lvl w:ilvl="6" w:tplc="040E0001" w:tentative="1">
+      <w:start w:val="1"/>
+      <w:numFmt w:val="bullet"/>
+      <w:lvlText w:val=""/>
+      <w:lvlJc w:val="left"/>
+      <w:pPr>
+        <w:ind w:left="5891" w:hanging="360"/>
+      </w:pPr>
+      <w:rPr>
+        <w:rFonts w:ascii="Symbol" w:hAnsi="Symbol" w:hint="default"/>
+      </w:rPr>
+    </w:lvl>
+    <w:lvl w:ilvl="7" w:tplc="040E0003" w:tentative="1">
+      <w:start w:val="1"/>
+      <w:numFmt w:val="bullet"/>
+      <w:lvlText w:val="o"/>
+      <w:lvlJc w:val="left"/>
+      <w:pPr>
+        <w:ind w:left="6611" w:hanging="360"/>
+      </w:pPr>
+      <w:rPr>
+        <w:rFonts w:ascii="Courier New" w:hAnsi="Courier New" w:cs="Courier New" w:hint="default"/>
+      </w:rPr>
+    </w:lvl>
+    <w:lvl w:ilvl="8" w:tplc="040E0005" w:tentative="1">
+      <w:start w:val="1"/>
+      <w:numFmt w:val="bullet"/>
+      <w:lvlText w:val=""/>
+      <w:lvlJc w:val="left"/>
+      <w:pPr>
+        <w:ind w:left="7331" w:hanging="360"/>
+      </w:pPr>
+      <w:rPr>
+        <w:rFonts w:ascii="Wingdings" w:hAnsi="Wingdings" w:hint="default"/>
+      </w:rPr>
+    </w:lvl>
+  </w:abstractNum>
+  <w:abstractNum w:abstractNumId="1" w15:restartNumberingAfterBreak="0">
+    <w:nsid w:val="25281FAC"/>
+    <w:multiLevelType w:val="hybridMultilevel"/>
+    <w:tmpl w:val="66AC3E3A"/>
+    <w:lvl w:ilvl="0" w:tplc="040E0001">
+      <w:start w:val="1"/>
+      <w:numFmt w:val="bullet"/>
+      <w:lvlText w:val=""/>
+      <w:lvlJc w:val="left"/>
+      <w:pPr>
+        <w:ind w:left="1287" w:hanging="360"/>
+      </w:pPr>
+      <w:rPr>
+        <w:rFonts w:ascii="Symbol" w:hAnsi="Symbol" w:hint="default"/>
+      </w:rPr>
+    </w:lvl>
+    <w:lvl w:ilvl="1" w:tplc="040E0003" w:tentative="1">
+      <w:start w:val="1"/>
+      <w:numFmt w:val="bullet"/>
+      <w:lvlText w:val="o"/>
+      <w:lvlJc w:val="left"/>
+      <w:pPr>
+        <w:ind w:left="2007" w:hanging="360"/>
+      </w:pPr>
+      <w:rPr>
+        <w:rFonts w:ascii="Courier New" w:hAnsi="Courier New" w:cs="Courier New" w:hint="default"/>
+      </w:rPr>
+    </w:lvl>
+    <w:lvl w:ilvl="2" w:tplc="040E0005" w:tentative="1">
+      <w:start w:val="1"/>
+      <w:numFmt w:val="bullet"/>
+      <w:lvlText w:val=""/>
+      <w:lvlJc w:val="left"/>
+      <w:pPr>
+        <w:ind w:left="2727" w:hanging="360"/>
+      </w:pPr>
+      <w:rPr>
+        <w:rFonts w:ascii="Wingdings" w:hAnsi="Wingdings" w:hint="default"/>
+      </w:rPr>
+    </w:lvl>
+    <w:lvl w:ilvl="3" w:tplc="040E0001" w:tentative="1">
+      <w:start w:val="1"/>
+      <w:numFmt w:val="bullet"/>
+      <w:lvlText w:val=""/>
+      <w:lvlJc w:val="left"/>
+      <w:pPr>
+        <w:ind w:left="3447" w:hanging="360"/>
+      </w:pPr>
+      <w:rPr>
+        <w:rFonts w:ascii="Symbol" w:hAnsi="Symbol" w:hint="default"/>
+      </w:rPr>
+    </w:lvl>
+    <w:lvl w:ilvl="4" w:tplc="040E0003" w:tentative="1">
+      <w:start w:val="1"/>
+      <w:numFmt w:val="bullet"/>
+      <w:lvlText w:val="o"/>
+      <w:lvlJc w:val="left"/>
+      <w:pPr>
+        <w:ind w:left="4167" w:hanging="360"/>
+      </w:pPr>
+      <w:rPr>
+        <w:rFonts w:ascii="Courier New" w:hAnsi="Courier New" w:cs="Courier New" w:hint="default"/>
+      </w:rPr>
+    </w:lvl>
+    <w:lvl w:ilvl="5" w:tplc="040E0005" w:tentative="1">
+      <w:start w:val="1"/>
+      <w:numFmt w:val="bullet"/>
+      <w:lvlText w:val=""/>
+      <w:lvlJc w:val="left"/>
+      <w:pPr>
+        <w:ind w:left="4887" w:hanging="360"/>
+      </w:pPr>
+      <w:rPr>
+        <w:rFonts w:ascii="Wingdings" w:hAnsi="Wingdings" w:hint="default"/>
+      </w:rPr>
+    </w:lvl>
+    <w:lvl w:ilvl="6" w:tplc="040E0001" w:tentative="1">
+      <w:start w:val="1"/>
+      <w:numFmt w:val="bullet"/>
+      <w:lvlText w:val=""/>
+      <w:lvlJc w:val="left"/>
+      <w:pPr>
+        <w:ind w:left="5607" w:hanging="360"/>
+      </w:pPr>
+      <w:rPr>
+        <w:rFonts w:ascii="Symbol" w:hAnsi="Symbol" w:hint="default"/>
+      </w:rPr>
+    </w:lvl>
+    <w:lvl w:ilvl="7" w:tplc="040E0003" w:tentative="1">
+      <w:start w:val="1"/>
+      <w:numFmt w:val="bullet"/>
+      <w:lvlText w:val="o"/>
+      <w:lvlJc w:val="left"/>
+      <w:pPr>
+        <w:ind w:left="6327" w:hanging="360"/>
+      </w:pPr>
+      <w:rPr>
+        <w:rFonts w:ascii="Courier New" w:hAnsi="Courier New" w:cs="Courier New" w:hint="default"/>
+      </w:rPr>
+    </w:lvl>
+    <w:lvl w:ilvl="8" w:tplc="040E0005" w:tentative="1">
+      <w:start w:val="1"/>
+      <w:numFmt w:val="bullet"/>
+      <w:lvlText w:val=""/>
+      <w:lvlJc w:val="left"/>
+      <w:pPr>
+        <w:ind w:left="7047" w:hanging="360"/>
+      </w:pPr>
+      <w:rPr>
+        <w:rFonts w:ascii="Wingdings" w:hAnsi="Wingdings" w:hint="default"/>
+      </w:rPr>
+    </w:lvl>
+  </w:abstractNum>
+  <w:abstractNum w:abstractNumId="2" w15:restartNumberingAfterBreak="0">
     <w:nsid w:val="34055197"/>
     <w:multiLevelType w:val="hybridMultilevel"/>
     <w:tmpl w:val="C1544C18"/>
@@ -1933,7 +2605,7 @@
       </w:rPr>
     </w:lvl>
   </w:abstractNum>
-  <w:abstractNum w:abstractNumId="1" w15:restartNumberingAfterBreak="0">
+  <w:abstractNum w:abstractNumId="3" w15:restartNumberingAfterBreak="0">
     <w:nsid w:val="5A3E4F60"/>
     <w:multiLevelType w:val="hybridMultilevel"/>
     <w:tmpl w:val="A31296BE"/>
@@ -2046,7 +2718,7 @@
       </w:rPr>
     </w:lvl>
   </w:abstractNum>
-  <w:abstractNum w:abstractNumId="2" w15:restartNumberingAfterBreak="0">
+  <w:abstractNum w:abstractNumId="4" w15:restartNumberingAfterBreak="0">
     <w:nsid w:val="77CD32E6"/>
     <w:multiLevelType w:val="hybridMultilevel"/>
     <w:tmpl w:val="D4A0B7AE"/>
@@ -2159,7 +2831,7 @@
       </w:rPr>
     </w:lvl>
   </w:abstractNum>
-  <w:abstractNum w:abstractNumId="3" w15:restartNumberingAfterBreak="0">
+  <w:abstractNum w:abstractNumId="5" w15:restartNumberingAfterBreak="0">
     <w:nsid w:val="7A777881"/>
     <w:multiLevelType w:val="hybridMultilevel"/>
     <w:tmpl w:val="79763F52"/>
@@ -2273,16 +2945,22 @@
     </w:lvl>
   </w:abstractNum>
   <w:num w:numId="1">
+    <w:abstractNumId w:val="5"/>
+  </w:num>
+  <w:num w:numId="2">
     <w:abstractNumId w:val="3"/>
   </w:num>
-  <w:num w:numId="2">
+  <w:num w:numId="3">
+    <w:abstractNumId w:val="2"/>
+  </w:num>
+  <w:num w:numId="4">
+    <w:abstractNumId w:val="4"/>
+  </w:num>
+  <w:num w:numId="5">
     <w:abstractNumId w:val="1"/>
   </w:num>
-  <w:num w:numId="3">
+  <w:num w:numId="6">
     <w:abstractNumId w:val="0"/>
-  </w:num>
-  <w:num w:numId="4">
-    <w:abstractNumId w:val="2"/>
   </w:num>
 </w:numbering>
 </file>

</xml_diff>